<commit_message>
should be enough to resubmit but need to check.
</commit_message>
<xml_diff>
--- a/Cluster Game Design Documentation & Narrative/Design Documents/ICTGAM422 AT02 By Richard Pountney.docx
+++ b/Cluster Game Design Documentation & Narrative/Design Documents/ICTGAM422 AT02 By Richard Pountney.docx
@@ -76,7 +76,21 @@
         <w:rPr>
           <w:color w:val="0070C0"/>
         </w:rPr>
-        <w:t xml:space="preserve">You go to a mazing park but when you enter, the entrance disappears so you have to find your way out but find that you may need to get </w:t>
+        <w:t xml:space="preserve">You go to a mazing park but when you enter, the entrance disappears so you </w:t>
+      </w:r>
+      <w:proofErr w:type="gramStart"/>
+      <w:r>
+        <w:rPr>
+          <w:color w:val="0070C0"/>
+        </w:rPr>
+        <w:t>have to</w:t>
+      </w:r>
+      <w:proofErr w:type="gramEnd"/>
+      <w:r>
+        <w:rPr>
+          <w:color w:val="0070C0"/>
+        </w:rPr>
+        <w:t xml:space="preserve"> find your way out but find that you may need to get </w:t>
       </w:r>
       <w:r>
         <w:rPr>
@@ -89,24 +103,6 @@
           <w:color w:val="0070C0"/>
         </w:rPr>
         <w:t>item to help you get through.</w:t>
-      </w:r>
-      <w:r>
-        <w:rPr>
-          <w:color w:val="0070C0"/>
-        </w:rPr>
-        <w:t xml:space="preserve"> The Item(s) haven’t been decided </w:t>
-      </w:r>
-      <w:r>
-        <w:rPr>
-          <w:color w:val="0070C0"/>
-        </w:rPr>
-        <w:t>yet,</w:t>
-      </w:r>
-      <w:r>
-        <w:rPr>
-          <w:color w:val="0070C0"/>
-        </w:rPr>
-        <w:t xml:space="preserve"> but I should be able to say in the full GDD.</w:t>
       </w:r>
     </w:p>
     <w:p>
@@ -186,7 +182,21 @@
         <w:rPr>
           <w:color w:val="0070C0"/>
         </w:rPr>
-        <w:t>The known areas at this point is</w:t>
+        <w:t xml:space="preserve">The known </w:t>
+      </w:r>
+      <w:proofErr w:type="gramStart"/>
+      <w:r>
+        <w:rPr>
+          <w:color w:val="0070C0"/>
+        </w:rPr>
+        <w:t>areas</w:t>
+      </w:r>
+      <w:proofErr w:type="gramEnd"/>
+      <w:r>
+        <w:rPr>
+          <w:color w:val="0070C0"/>
+        </w:rPr>
+        <w:t xml:space="preserve"> at this point is</w:t>
       </w:r>
       <w:r>
         <w:rPr>
@@ -236,7 +246,7 @@
       <w:pPr>
         <w:pStyle w:val="ListParagraph"/>
         <w:numPr>
-          <w:ilvl w:val="3"/>
+          <w:ilvl w:val="4"/>
           <w:numId w:val="1"/>
         </w:numPr>
         <w:spacing w:after="0"/>
@@ -248,13 +258,13 @@
         <w:rPr>
           <w:color w:val="0070C0"/>
         </w:rPr>
-        <w:t>a stone wall area</w:t>
-      </w:r>
-      <w:r>
-        <w:rPr>
-          <w:color w:val="0070C0"/>
-        </w:rPr>
-        <w:t xml:space="preserve"> (possibly having a few types of stone walls which are different areas)</w:t>
+        <w:t xml:space="preserve">The item for this area </w:t>
+      </w:r>
+      <w:r>
+        <w:rPr>
+          <w:color w:val="0070C0"/>
+        </w:rPr>
+        <w:t>would be something to break some wood (possibly an axe)</w:t>
       </w:r>
     </w:p>
     <w:p>
@@ -273,7 +283,32 @@
         <w:rPr>
           <w:color w:val="0070C0"/>
         </w:rPr>
-        <w:t>metal fencing area</w:t>
+        <w:t>a stone wall area</w:t>
+      </w:r>
+      <w:r>
+        <w:rPr>
+          <w:color w:val="0070C0"/>
+        </w:rPr>
+        <w:t xml:space="preserve"> (possibly having a few types of stone walls which are different areas)</w:t>
+      </w:r>
+    </w:p>
+    <w:p>
+      <w:pPr>
+        <w:pStyle w:val="ListParagraph"/>
+        <w:numPr>
+          <w:ilvl w:val="4"/>
+          <w:numId w:val="1"/>
+        </w:numPr>
+        <w:spacing w:after="0"/>
+        <w:rPr>
+          <w:color w:val="0070C0"/>
+        </w:rPr>
+      </w:pPr>
+      <w:r>
+        <w:rPr>
+          <w:color w:val="0070C0"/>
+        </w:rPr>
+        <w:t>The item for this area would be something to break some stone (possibly a pickaxe or sledgehammer)</w:t>
       </w:r>
     </w:p>
     <w:p>
@@ -292,7 +327,70 @@
         <w:rPr>
           <w:color w:val="0070C0"/>
         </w:rPr>
+        <w:t>metal fencing area</w:t>
+      </w:r>
+    </w:p>
+    <w:p>
+      <w:pPr>
+        <w:pStyle w:val="ListParagraph"/>
+        <w:numPr>
+          <w:ilvl w:val="4"/>
+          <w:numId w:val="1"/>
+        </w:numPr>
+        <w:spacing w:after="0"/>
+        <w:rPr>
+          <w:color w:val="0070C0"/>
+        </w:rPr>
+      </w:pPr>
+      <w:r>
+        <w:rPr>
+          <w:color w:val="0070C0"/>
+        </w:rPr>
+        <w:t>The item for this area would be something to cut metal wire (possibly some wire cutters)</w:t>
+      </w:r>
+    </w:p>
+    <w:p>
+      <w:pPr>
+        <w:pStyle w:val="ListParagraph"/>
+        <w:numPr>
+          <w:ilvl w:val="3"/>
+          <w:numId w:val="1"/>
+        </w:numPr>
+        <w:spacing w:after="0"/>
+        <w:rPr>
+          <w:color w:val="0070C0"/>
+        </w:rPr>
+      </w:pPr>
+      <w:r>
+        <w:rPr>
+          <w:color w:val="0070C0"/>
+        </w:rPr>
         <w:t>plant walls area (Bush/hedge)</w:t>
+      </w:r>
+    </w:p>
+    <w:p>
+      <w:pPr>
+        <w:pStyle w:val="ListParagraph"/>
+        <w:numPr>
+          <w:ilvl w:val="4"/>
+          <w:numId w:val="1"/>
+        </w:numPr>
+        <w:spacing w:after="0"/>
+        <w:rPr>
+          <w:color w:val="0070C0"/>
+        </w:rPr>
+      </w:pPr>
+      <w:r>
+        <w:rPr>
+          <w:color w:val="0070C0"/>
+        </w:rPr>
+        <w:t xml:space="preserve">The item for this area would be something to cut some bush/hedge (possibly a blade of some </w:t>
+      </w:r>
+      <w:r>
+        <w:rPr>
+          <w:color w:val="0070C0"/>
+        </w:rPr>
+        <w:t>kind)</w:t>
       </w:r>
     </w:p>
     <w:p>
@@ -334,7 +432,7 @@
           <w:noProof/>
         </w:rPr>
         <w:drawing>
-          <wp:anchor distT="0" distB="0" distL="114300" distR="114300" simplePos="0" relativeHeight="251662336" behindDoc="0" locked="0" layoutInCell="1" allowOverlap="1" wp14:anchorId="25E3409D" wp14:editId="03740D71">
+          <wp:anchor distT="0" distB="0" distL="114300" distR="114300" simplePos="0" relativeHeight="251662336" behindDoc="0" locked="0" layoutInCell="1" allowOverlap="1" wp14:anchorId="25E3409D" wp14:editId="26174BCB">
             <wp:simplePos x="0" y="0"/>
             <wp:positionH relativeFrom="margin">
               <wp:align>center</wp:align>
@@ -415,6 +513,7 @@
         <w:pStyle w:val="Heading1"/>
       </w:pPr>
       <w:r>
+        <w:lastRenderedPageBreak/>
         <w:t>Character Art</w:t>
       </w:r>
     </w:p>
@@ -579,7 +678,6 @@
         <w:pStyle w:val="Heading1"/>
       </w:pPr>
       <w:r>
-        <w:lastRenderedPageBreak/>
         <w:t>Environment ideas</w:t>
       </w:r>
     </w:p>
@@ -851,8 +949,8 @@
       <w:r>
         <w:rPr>
           <w:noProof/>
-          <w:color w:val="0070C0"/>
-        </w:rPr>
+        </w:rPr>
+        <w:lastRenderedPageBreak/>
         <w:drawing>
           <wp:inline distT="0" distB="0" distL="0" distR="0" wp14:anchorId="79AE68CD" wp14:editId="32F774FD">
             <wp:extent cx="1799590" cy="1799590"/>
@@ -905,7 +1003,6 @@
       <w:r>
         <w:rPr>
           <w:noProof/>
-          <w:color w:val="0070C0"/>
         </w:rPr>
         <w:drawing>
           <wp:inline distT="0" distB="0" distL="0" distR="0" wp14:anchorId="322A0C90" wp14:editId="536BC865">
@@ -959,7 +1056,6 @@
       <w:r>
         <w:rPr>
           <w:noProof/>
-          <w:color w:val="0070C0"/>
         </w:rPr>
         <w:drawing>
           <wp:inline distT="0" distB="0" distL="0" distR="0" wp14:anchorId="421C27E3" wp14:editId="4D3306FB">
@@ -1013,7 +1109,6 @@
       <w:r>
         <w:rPr>
           <w:noProof/>
-          <w:color w:val="0070C0"/>
         </w:rPr>
         <w:drawing>
           <wp:inline distT="0" distB="0" distL="0" distR="0" wp14:anchorId="35E35436" wp14:editId="2AB219F2">
@@ -1067,9 +1162,7 @@
       <w:r>
         <w:rPr>
           <w:noProof/>
-          <w:color w:val="0070C0"/>
-        </w:rPr>
-        <w:lastRenderedPageBreak/>
+        </w:rPr>
         <w:drawing>
           <wp:inline distT="0" distB="0" distL="0" distR="0" wp14:anchorId="5D675772" wp14:editId="1F90A10E">
             <wp:extent cx="1800000" cy="1800000"/>
@@ -1122,7 +1215,6 @@
       <w:r>
         <w:rPr>
           <w:noProof/>
-          <w:color w:val="0070C0"/>
         </w:rPr>
         <w:drawing>
           <wp:inline distT="0" distB="0" distL="0" distR="0" wp14:anchorId="6CFB6A24" wp14:editId="07599BE2">
@@ -1176,7 +1268,6 @@
       <w:r>
         <w:rPr>
           <w:noProof/>
-          <w:color w:val="0070C0"/>
         </w:rPr>
         <w:drawing>
           <wp:inline distT="0" distB="0" distL="0" distR="0" wp14:anchorId="6FEC920D" wp14:editId="75E4A4DE">
@@ -1230,8 +1321,8 @@
       <w:r>
         <w:rPr>
           <w:noProof/>
-          <w:color w:val="0070C0"/>
-        </w:rPr>
+        </w:rPr>
+        <w:lastRenderedPageBreak/>
         <w:drawing>
           <wp:inline distT="0" distB="0" distL="0" distR="0" wp14:anchorId="2F01A2DD" wp14:editId="4C970DB4">
             <wp:extent cx="1800000" cy="1800000"/>
@@ -1284,7 +1375,6 @@
       <w:r>
         <w:rPr>
           <w:noProof/>
-          <w:color w:val="0070C0"/>
         </w:rPr>
         <w:drawing>
           <wp:inline distT="0" distB="0" distL="0" distR="0" wp14:anchorId="7C7488E2" wp14:editId="4BFE727D">
@@ -1338,7 +1428,6 @@
       <w:r>
         <w:rPr>
           <w:noProof/>
-          <w:color w:val="0070C0"/>
         </w:rPr>
         <w:drawing>
           <wp:inline distT="0" distB="0" distL="0" distR="0" wp14:anchorId="6DFF509C" wp14:editId="42BE0AF2">
@@ -1392,7 +1481,6 @@
       <w:r>
         <w:rPr>
           <w:noProof/>
-          <w:color w:val="0070C0"/>
         </w:rPr>
         <w:drawing>
           <wp:inline distT="0" distB="0" distL="0" distR="0" wp14:anchorId="00A22102" wp14:editId="10858020">
@@ -1446,7 +1534,6 @@
       <w:r>
         <w:rPr>
           <w:noProof/>
-          <w:color w:val="0070C0"/>
         </w:rPr>
         <w:drawing>
           <wp:inline distT="0" distB="0" distL="0" distR="0" wp14:anchorId="13F60292" wp14:editId="43640337">
@@ -1500,7 +1587,6 @@
       <w:r>
         <w:rPr>
           <w:noProof/>
-          <w:color w:val="0070C0"/>
         </w:rPr>
         <w:drawing>
           <wp:inline distT="0" distB="0" distL="0" distR="0" wp14:anchorId="462FC99D" wp14:editId="5B7E8C7A">
@@ -1554,7 +1640,6 @@
       <w:r>
         <w:rPr>
           <w:noProof/>
-          <w:color w:val="0070C0"/>
         </w:rPr>
         <w:drawing>
           <wp:inline distT="0" distB="0" distL="0" distR="0" wp14:anchorId="06B745FD" wp14:editId="3CA0289A">
@@ -1608,7 +1693,6 @@
       <w:r>
         <w:rPr>
           <w:noProof/>
-          <w:color w:val="0070C0"/>
         </w:rPr>
         <mc:AlternateContent>
           <mc:Choice Requires="wps">
@@ -2677,7 +2761,21 @@
         <w:rPr>
           <w:color w:val="0070C0"/>
         </w:rPr>
-        <w:t xml:space="preserve"> if you already have a save then it will ask if you want to over right your previse save</w:t>
+        <w:t xml:space="preserve"> if you already have a save then it will ask if you want to over right </w:t>
+      </w:r>
+      <w:proofErr w:type="gramStart"/>
+      <w:r>
+        <w:rPr>
+          <w:color w:val="0070C0"/>
+        </w:rPr>
+        <w:t>your</w:t>
+      </w:r>
+      <w:proofErr w:type="gramEnd"/>
+      <w:r>
+        <w:rPr>
+          <w:color w:val="0070C0"/>
+        </w:rPr>
+        <w:t xml:space="preserve"> previse save</w:t>
       </w:r>
       <w:r>
         <w:rPr>
@@ -3883,6 +3981,14 @@
   </mc:AlternateContent>
   <c:chart>
     <c:title>
+      <c:layout>
+        <c:manualLayout>
+          <c:xMode val="edge"/>
+          <c:yMode val="edge"/>
+          <c:x val="0.24266813671444326"/>
+          <c:y val="3.2564450474898234E-2"/>
+        </c:manualLayout>
+      </c:layout>
       <c:overlay val="0"/>
       <c:spPr>
         <a:noFill/>
@@ -3952,7 +4058,7 @@
                   <a:bodyPr/>
                   <a:lstStyle/>
                   <a:p>
-                    <a:fld id="{DE3A7CE9-FE8E-4138-85F3-983A3E7CC7B2}" type="CELLRANGE">
+                    <a:fld id="{6A9FC313-928D-423C-B556-F2ADE54A2DEF}" type="CELLRANGE">
                       <a:rPr lang="en-US"/>
                       <a:pPr/>
                       <a:t>[CELLRANGE]</a:t>
@@ -3982,8 +4088,8 @@
               <c:idx val="1"/>
               <c:layout>
                 <c:manualLayout>
-                  <c:x val="-8.8383613018604229E-2"/>
-                  <c:y val="0.15797519204265004"/>
+                  <c:x val="-9.4998828013091521E-2"/>
+                  <c:y val="0.15254778363016688"/>
                 </c:manualLayout>
               </c:layout>
               <c:tx>
@@ -3991,7 +4097,7 @@
                   <a:bodyPr/>
                   <a:lstStyle/>
                   <a:p>
-                    <a:fld id="{DCD632D5-6A51-4748-AC6B-425DACC1C681}" type="CELLRANGE">
+                    <a:fld id="{B2AD3117-88E5-4343-8C2C-BE3D63927EAD}" type="CELLRANGE">
                       <a:rPr lang="en-US"/>
                       <a:pPr/>
                       <a:t>[CELLRANGE]</a:t>
@@ -4021,8 +4127,8 @@
               <c:idx val="2"/>
               <c:layout>
                 <c:manualLayout>
-                  <c:x val="-0.14485949179175095"/>
-                  <c:y val="-0.17968482569258218"/>
+                  <c:x val="-0.1911659967531622"/>
+                  <c:y val="-0.13626555839271798"/>
                 </c:manualLayout>
               </c:layout>
               <c:tx>
@@ -4030,12 +4136,10 @@
                   <a:bodyPr/>
                   <a:lstStyle/>
                   <a:p>
-                    <a:fld id="{BFFCD119-2F7B-4C18-AF0D-17C86CF081C1}" type="CELLRANGE">
+                    <a:r>
                       <a:rPr lang="en-US"/>
-                      <a:pPr/>
-                      <a:t>[CELLRANGE]</a:t>
-                    </a:fld>
-                    <a:endParaRPr lang="en-AU"/>
+                      <a:t>Found the item to break some wood</a:t>
+                    </a:r>
                   </a:p>
                 </c:rich>
               </c:tx>
@@ -4048,7 +4152,6 @@
               <c:showBubbleSize val="0"/>
               <c:extLst>
                 <c:ext xmlns:c15="http://schemas.microsoft.com/office/drawing/2012/chart" uri="{CE6537A1-D6FC-4f65-9D91-7224C49458BB}">
-                  <c15:dlblFieldTable/>
                   <c15:showDataLabelsRange val="1"/>
                 </c:ext>
                 <c:ext xmlns:c16="http://schemas.microsoft.com/office/drawing/2014/chart" uri="{C3380CC4-5D6E-409C-BE32-E72D297353CC}">
@@ -4060,8 +4163,8 @@
               <c:idx val="3"/>
               <c:layout>
                 <c:manualLayout>
-                  <c:x val="-8.3613539487277427E-2"/>
-                  <c:y val="0.20682186775499728"/>
+                  <c:x val="-7.2588181163131857E-2"/>
+                  <c:y val="0.21767668457996345"/>
                 </c:manualLayout>
               </c:layout>
               <c:tx>
@@ -4069,7 +4172,7 @@
                   <a:bodyPr/>
                   <a:lstStyle/>
                   <a:p>
-                    <a:fld id="{BD5A2DA6-122D-44B8-A52A-F3A7A78F4117}" type="CELLRANGE">
+                    <a:fld id="{17A41269-A2B1-4FC5-9027-BB20FF634E6E}" type="CELLRANGE">
                       <a:rPr lang="en-US"/>
                       <a:pPr/>
                       <a:t>[CELLRANGE]</a:t>
@@ -4099,8 +4202,8 @@
               <c:idx val="4"/>
               <c:layout>
                 <c:manualLayout>
-                  <c:x val="-0.14926963512140917"/>
-                  <c:y val="-0.19596705093003131"/>
+                  <c:x val="-0.27054857668701005"/>
+                  <c:y val="-0.23395890981741257"/>
                 </c:manualLayout>
               </c:layout>
               <c:tx>
@@ -4108,7 +4211,7 @@
                   <a:bodyPr/>
                   <a:lstStyle/>
                   <a:p>
-                    <a:fld id="{4FF9C381-158E-4E2A-A74D-007770FD773B}" type="CELLRANGE">
+                    <a:fld id="{4AA6841C-E68F-434C-A3D0-135D80ED9F51}" type="CELLRANGE">
                       <a:rPr lang="en-US"/>
                       <a:pPr/>
                       <a:t>[CELLRANGE]</a:t>
@@ -4138,8 +4241,8 @@
               <c:idx val="5"/>
               <c:layout>
                 <c:manualLayout>
-                  <c:x val="-7.9203396157619219E-2"/>
-                  <c:y val="0.22310409299244649"/>
+                  <c:x val="2.6640043754177917E-2"/>
+                  <c:y val="0.19596705093003131"/>
                 </c:manualLayout>
               </c:layout>
               <c:tx>
@@ -4147,7 +4250,7 @@
                   <a:bodyPr/>
                   <a:lstStyle/>
                   <a:p>
-                    <a:fld id="{533D4892-B2CA-46CD-AED4-BC327EA88E80}" type="CELLRANGE">
+                    <a:fld id="{CA2DE8EC-34FD-4EDA-ACF8-BE82C37D6510}" type="CELLRANGE">
                       <a:rPr lang="en-US"/>
                       <a:pPr/>
                       <a:t>[CELLRANGE]</a:t>
@@ -4177,8 +4280,8 @@
               <c:idx val="6"/>
               <c:layout>
                 <c:manualLayout>
-                  <c:x val="-0.14485949179175103"/>
-                  <c:y val="-0.17425741728009914"/>
+                  <c:x val="-0.21101164173662423"/>
+                  <c:y val="-0.16883000886761609"/>
                 </c:manualLayout>
               </c:layout>
               <c:tx>
@@ -4186,7 +4289,7 @@
                   <a:bodyPr/>
                   <a:lstStyle/>
                   <a:p>
-                    <a:fld id="{8B04E8A9-A607-40F8-B592-D940AD58BB79}" type="CELLRANGE">
+                    <a:fld id="{B4BDE9EF-475B-4FAC-B8DB-DA80B688E2BB}" type="CELLRANGE">
                       <a:rPr lang="en-US"/>
                       <a:pPr/>
                       <a:t>[CELLRANGE]</a:t>
@@ -4216,8 +4319,8 @@
               <c:idx val="7"/>
               <c:layout>
                 <c:manualLayout>
-                  <c:x val="-5.437810902082664E-2"/>
-                  <c:y val="0.28627057981388687"/>
+                  <c:x val="9.7771835852381569E-2"/>
+                  <c:y val="0.21571427045160738"/>
                 </c:manualLayout>
               </c:layout>
               <c:tx>
@@ -4225,7 +4328,7 @@
                   <a:bodyPr/>
                   <a:lstStyle/>
                   <a:p>
-                    <a:fld id="{57D50D48-C420-4D99-A320-64622CFBA128}" type="CELLRANGE">
+                    <a:fld id="{36C8E496-FB7A-4751-8FF2-60F5D16EBF9D}" type="CELLRANGE">
                       <a:rPr lang="en-US"/>
                       <a:pPr/>
                       <a:t>[CELLRANGE]</a:t>
@@ -4253,13 +4356,19 @@
             </c:dLbl>
             <c:dLbl>
               <c:idx val="8"/>
+              <c:layout>
+                <c:manualLayout>
+                  <c:x val="-0.17070987681115393"/>
+                  <c:y val="-0.21275013621940406"/>
+                </c:manualLayout>
+              </c:layout>
               <c:tx>
                 <c:rich>
                   <a:bodyPr/>
                   <a:lstStyle/>
                   <a:p>
-                    <a:fld id="{3E0618D7-D5D4-49C4-B18F-8F2F5BD8C99A}" type="CELLRANGE">
-                      <a:rPr lang="en-AU"/>
+                    <a:fld id="{DF53B37F-19E3-4504-BE43-D47994D29DBC}" type="CELLRANGE">
+                      <a:rPr lang="en-US"/>
                       <a:pPr/>
                       <a:t>[CELLRANGE]</a:t>
                     </a:fld>
@@ -4267,7 +4376,7 @@
                   </a:p>
                 </c:rich>
               </c:tx>
-              <c:dLblPos val="t"/>
+              <c:dLblPos val="r"/>
               <c:showLegendKey val="0"/>
               <c:showVal val="0"/>
               <c:showCatName val="0"/>
@@ -4277,11 +4386,49 @@
               <c:extLst>
                 <c:ext xmlns:c15="http://schemas.microsoft.com/office/drawing/2012/chart" uri="{CE6537A1-D6FC-4f65-9D91-7224C49458BB}">
                   <c15:dlblFieldTable/>
-                  <c15:xForSave val="1"/>
                   <c15:showDataLabelsRange val="1"/>
                 </c:ext>
                 <c:ext xmlns:c16="http://schemas.microsoft.com/office/drawing/2014/chart" uri="{C3380CC4-5D6E-409C-BE32-E72D297353CC}">
                   <c16:uniqueId val="{0000000A-2345-497B-A52D-F9A3392F3379}"/>
+                </c:ext>
+              </c:extLst>
+            </c:dLbl>
+            <c:dLbl>
+              <c:idx val="9"/>
+              <c:layout>
+                <c:manualLayout>
+                  <c:x val="-1.2181892368195042E-2"/>
+                  <c:y val="-8.988215686065025E-2"/>
+                </c:manualLayout>
+              </c:layout>
+              <c:tx>
+                <c:rich>
+                  <a:bodyPr/>
+                  <a:lstStyle/>
+                  <a:p>
+                    <a:fld id="{C760A956-15D9-41B5-9996-E8C69AA8BCA3}" type="CELLRANGE">
+                      <a:rPr lang="en-US"/>
+                      <a:pPr/>
+                      <a:t>[CELLRANGE]</a:t>
+                    </a:fld>
+                    <a:endParaRPr lang="en-AU"/>
+                  </a:p>
+                </c:rich>
+              </c:tx>
+              <c:dLblPos val="r"/>
+              <c:showLegendKey val="0"/>
+              <c:showVal val="0"/>
+              <c:showCatName val="0"/>
+              <c:showSerName val="0"/>
+              <c:showPercent val="0"/>
+              <c:showBubbleSize val="0"/>
+              <c:extLst>
+                <c:ext xmlns:c15="http://schemas.microsoft.com/office/drawing/2012/chart" uri="{CE6537A1-D6FC-4f65-9D91-7224C49458BB}">
+                  <c15:dlblFieldTable/>
+                  <c15:showDataLabelsRange val="1"/>
+                </c:ext>
+                <c:ext xmlns:c16="http://schemas.microsoft.com/office/drawing/2014/chart" uri="{C3380CC4-5D6E-409C-BE32-E72D297353CC}">
+                  <c16:uniqueId val="{00000001-D470-4807-B5EF-1394F58FC32E}"/>
                 </c:ext>
               </c:extLst>
             </c:dLbl>
@@ -4347,34 +4494,37 @@
           </c:dLbls>
           <c:xVal>
             <c:strRef>
-              <c:f>Sheet1!$A$2:$A$10</c:f>
+              <c:f>Sheet1!$A$2:$A$11</c:f>
               <c:strCache>
-                <c:ptCount val="9"/>
+                <c:ptCount val="10"/>
                 <c:pt idx="0">
                   <c:v>Start</c:v>
                 </c:pt>
                 <c:pt idx="1">
-                  <c:v>Haven't explored much. </c:v>
+                  <c:v>Haven't explored much at all.</c:v>
                 </c:pt>
                 <c:pt idx="2">
-                  <c:v>Found something to help you.</c:v>
+                  <c:v>Have started to explore more &amp; found the item to break some wood to make progress to the next area.</c:v>
                 </c:pt>
                 <c:pt idx="3">
-                  <c:v>A new area so the player is unfamiliar.</c:v>
+                  <c:v>Have entered the stone area so the player is unfamiliar.</c:v>
                 </c:pt>
                 <c:pt idx="4">
-                  <c:v>Found something to help progress.</c:v>
+                  <c:v>Found the item to break some stones to make progress to the next area.</c:v>
                 </c:pt>
                 <c:pt idx="5">
-                  <c:v>A new area so the player is unfamiliar.</c:v>
+                  <c:v>Have entered the metal area so the player is unfamiliar but can see through the metal fencing.</c:v>
                 </c:pt>
                 <c:pt idx="6">
-                  <c:v>Found something to help progress.</c:v>
+                  <c:v>Found the item to cut metal wire to make progress to the next area.</c:v>
                 </c:pt>
                 <c:pt idx="7">
-                  <c:v>A new area so the player is unfamiliar but is used to it now. So they make sure to explore more.</c:v>
+                  <c:v>Have entered the bush/hedge area so the player is unfamiliar but should now be used to it, so they make sure to explore more.</c:v>
                 </c:pt>
                 <c:pt idx="8">
+                  <c:v>Found the item to cut bushes/hedges to make progress to the next area &amp;or the end.</c:v>
+                </c:pt>
+                <c:pt idx="9">
                   <c:v>End</c:v>
                 </c:pt>
               </c:strCache>
@@ -4382,10 +4532,10 @@
           </c:xVal>
           <c:yVal>
             <c:numRef>
-              <c:f>Sheet1!$B$2:$B$10</c:f>
+              <c:f>Sheet1!$B$2:$B$11</c:f>
               <c:numCache>
                 <c:formatCode>General</c:formatCode>
-                <c:ptCount val="9"/>
+                <c:ptCount val="10"/>
                 <c:pt idx="0">
                   <c:v>0</c:v>
                 </c:pt>
@@ -4413,6 +4563,9 @@
                 <c:pt idx="8">
                   <c:v>7</c:v>
                 </c:pt>
+                <c:pt idx="9">
+                  <c:v>9</c:v>
+                </c:pt>
               </c:numCache>
             </c:numRef>
           </c:yVal>
@@ -4420,34 +4573,37 @@
           <c:extLst>
             <c:ext xmlns:c15="http://schemas.microsoft.com/office/drawing/2012/chart" uri="{02D57815-91ED-43cb-92C2-25804820EDAC}">
               <c15:datalabelsRange>
-                <c15:f>Sheet1!$A$2:$A$10</c15:f>
+                <c15:f>Sheet1!$A$2:$A$11</c15:f>
                 <c15:dlblRangeCache>
-                  <c:ptCount val="9"/>
+                  <c:ptCount val="10"/>
                   <c:pt idx="0">
                     <c:v>Start</c:v>
                   </c:pt>
                   <c:pt idx="1">
-                    <c:v>Haven't explored much. </c:v>
+                    <c:v>Haven't explored much at all.</c:v>
                   </c:pt>
                   <c:pt idx="2">
-                    <c:v>Found something to help you.</c:v>
+                    <c:v>Have started to explore more &amp; found the item to break some wood to make progress to the next area.</c:v>
                   </c:pt>
                   <c:pt idx="3">
-                    <c:v>A new area so the player is unfamiliar.</c:v>
+                    <c:v>Have entered the stone area so the player is unfamiliar.</c:v>
                   </c:pt>
                   <c:pt idx="4">
-                    <c:v>Found something to help progress.</c:v>
+                    <c:v>Found the item to break some stones to make progress to the next area.</c:v>
                   </c:pt>
                   <c:pt idx="5">
-                    <c:v>A new area so the player is unfamiliar.</c:v>
+                    <c:v>Have entered the metal area so the player is unfamiliar but can see through the metal fencing.</c:v>
                   </c:pt>
                   <c:pt idx="6">
-                    <c:v>Found something to help progress.</c:v>
+                    <c:v>Found the item to cut metal wire to make progress to the next area.</c:v>
                   </c:pt>
                   <c:pt idx="7">
-                    <c:v>A new area so the player is unfamiliar but is used to it now. So they make sure to explore more.</c:v>
+                    <c:v>Have entered the bush/hedge area so the player is unfamiliar but should now be used to it, so they make sure to explore more.</c:v>
                   </c:pt>
                   <c:pt idx="8">
+                    <c:v>Found the item to cut bushes/hedges to make progress to the next area &amp;or the end.</c:v>
+                  </c:pt>
+                  <c:pt idx="9">
                     <c:v>End</c:v>
                   </c:pt>
                 </c15:dlblRangeCache>

</xml_diff>